<commit_message>
Added eDrawing files to preview CAD witout Solidworks.  Noted this in the read me.
</commit_message>
<xml_diff>
--- a/ReadMe.docx
+++ b/ReadMe.docx
@@ -257,6 +257,9 @@
     <w:p>
       <w:pPr>
         <w:pStyle w:val="11"/>
+        <w:rPr>
+          <w:i/>
+        </w:rPr>
       </w:pPr>
       <w:r>
         <w:t>This repository contain</w:t>
@@ -296,6 +299,49 @@
       </w:r>
       <w:r>
         <w:t>The earcup has a mounting plate for a 40mm speaker and several locations to mount microphones.</w:t>
+      </w:r>
+      <w:r>
+        <w:t xml:space="preserve">  </w:t>
+      </w:r>
+      <w:r>
+        <w:t xml:space="preserve">To preview the earcups, download the </w:t>
+      </w:r>
+      <w:hyperlink r:id="rId9" w:history="1">
+        <w:r>
+          <w:rPr>
+            <w:rStyle w:val="Hyperlink"/>
+          </w:rPr>
+          <w:t>eDrawings Viewer</w:t>
+        </w:r>
+      </w:hyperlink>
+      <w:r>
+        <w:t xml:space="preserve"> and open the CAD files under the </w:t>
+      </w:r>
+      <w:r>
+        <w:rPr>
+          <w:i/>
+        </w:rPr>
+        <w:t>Mechanical/Preview</w:t>
+      </w:r>
+      <w:r>
+        <w:t xml:space="preserve"> </w:t>
+      </w:r>
+      <w:r>
+        <w:rPr>
+          <w:i/>
+        </w:rPr>
+        <w:t>C</w:t>
+      </w:r>
+      <w:bookmarkStart w:id="0" w:name="_GoBack"/>
+      <w:bookmarkEnd w:id="0"/>
+      <w:r>
+        <w:rPr>
+          <w:i/>
+        </w:rPr>
+        <w:t>AD</w:t>
+      </w:r>
+      <w:r>
+        <w:t xml:space="preserve"> folder.</w:t>
       </w:r>
     </w:p>
     <w:p>
@@ -531,7 +577,7 @@
                     <pic:cNvPicPr/>
                   </pic:nvPicPr>
                   <pic:blipFill rotWithShape="1">
-                    <a:blip r:embed="rId9"/>
+                    <a:blip r:embed="rId10"/>
                     <a:srcRect l="1524" t="1180" r="1685" b="1770"/>
                     <a:stretch/>
                   </pic:blipFill>
@@ -578,7 +624,7 @@
                     <pic:cNvPicPr/>
                   </pic:nvPicPr>
                   <pic:blipFill>
-                    <a:blip r:embed="rId10"/>
+                    <a:blip r:embed="rId11"/>
                     <a:stretch>
                       <a:fillRect/>
                     </a:stretch>
@@ -624,7 +670,7 @@
                     <pic:cNvPicPr/>
                   </pic:nvPicPr>
                   <pic:blipFill rotWithShape="1">
-                    <a:blip r:embed="rId11"/>
+                    <a:blip r:embed="rId12"/>
                     <a:srcRect l="2593" t="2285" r="1488" b="1523"/>
                     <a:stretch/>
                   </pic:blipFill>
@@ -845,7 +891,7 @@
       <w:r>
         <w:t>wiki “</w:t>
       </w:r>
-      <w:hyperlink r:id="rId12" w:history="1">
+      <w:hyperlink r:id="rId13" w:history="1">
         <w:r>
           <w:rPr>
             <w:rStyle w:val="Hyperlink"/>
@@ -938,7 +984,7 @@
       <w:r>
         <w:t xml:space="preserve">The Tympan processing board can be purchased through </w:t>
       </w:r>
-      <w:hyperlink r:id="rId13" w:history="1">
+      <w:hyperlink r:id="rId14" w:history="1">
         <w:r>
           <w:rPr>
             <w:rStyle w:val="Hyperlink"/>
@@ -1102,8 +1148,6 @@
         </w:numPr>
         <w:ind w:left="792"/>
       </w:pPr>
-      <w:bookmarkStart w:id="0" w:name="_GoBack"/>
-      <w:bookmarkEnd w:id="0"/>
       <w:r>
         <w:t xml:space="preserve">Solder </w:t>
       </w:r>
@@ -1173,7 +1217,7 @@
                     <pic:cNvPicPr/>
                   </pic:nvPicPr>
                   <pic:blipFill>
-                    <a:blip r:embed="rId14"/>
+                    <a:blip r:embed="rId15"/>
                     <a:stretch>
                       <a:fillRect/>
                     </a:stretch>
@@ -1274,7 +1318,7 @@
       <w:r>
         <w:t xml:space="preserve">n </w:t>
       </w:r>
-      <w:hyperlink r:id="rId15" w:history="1">
+      <w:hyperlink r:id="rId16" w:history="1">
         <w:r>
           <w:rPr>
             <w:rStyle w:val="Hyperlink"/>
@@ -1297,7 +1341,7 @@
       <w:r>
         <w:t xml:space="preserve"> </w:t>
       </w:r>
-      <w:hyperlink r:id="rId16" w:history="1">
+      <w:hyperlink r:id="rId17" w:history="1">
         <w:proofErr w:type="spellStart"/>
         <w:r>
           <w:rPr>
@@ -1377,7 +1421,7 @@
                     <pic:cNvPicPr/>
                   </pic:nvPicPr>
                   <pic:blipFill>
-                    <a:blip r:embed="rId17"/>
+                    <a:blip r:embed="rId18"/>
                     <a:stretch>
                       <a:fillRect/>
                     </a:stretch>
@@ -1698,7 +1742,7 @@
                     <pic:cNvPicPr/>
                   </pic:nvPicPr>
                   <pic:blipFill>
-                    <a:blip r:embed="rId18"/>
+                    <a:blip r:embed="rId19"/>
                     <a:stretch>
                       <a:fillRect/>
                     </a:stretch>
@@ -2177,7 +2221,7 @@
                     <pic:cNvPicPr/>
                   </pic:nvPicPr>
                   <pic:blipFill>
-                    <a:blip r:embed="rId19"/>
+                    <a:blip r:embed="rId20"/>
                     <a:stretch>
                       <a:fillRect/>
                     </a:stretch>
@@ -2365,7 +2409,7 @@
                     <pic:cNvPicPr/>
                   </pic:nvPicPr>
                   <pic:blipFill rotWithShape="1">
-                    <a:blip r:embed="rId20"/>
+                    <a:blip r:embed="rId21"/>
                     <a:srcRect l="1147" t="1538" r="1338" b="1318"/>
                     <a:stretch/>
                   </pic:blipFill>
@@ -2506,7 +2550,7 @@
                     <pic:cNvPicPr/>
                   </pic:nvPicPr>
                   <pic:blipFill rotWithShape="1">
-                    <a:blip r:embed="rId21"/>
+                    <a:blip r:embed="rId22"/>
                     <a:srcRect l="1472" t="2453" r="1205" b="1362"/>
                     <a:stretch/>
                   </pic:blipFill>
@@ -2553,7 +2597,7 @@
       <w:r>
         <w:t>“</w:t>
       </w:r>
-      <w:hyperlink r:id="rId22" w:history="1">
+      <w:hyperlink r:id="rId23" w:history="1">
         <w:r>
           <w:rPr>
             <w:rStyle w:val="Hyperlink"/>
@@ -2589,7 +2633,7 @@
       </w:r>
     </w:p>
     <w:sectPr>
-      <w:footerReference w:type="default" r:id="rId23"/>
+      <w:footerReference w:type="default" r:id="rId24"/>
       <w:pgSz w:w="12240" w:h="15840"/>
       <w:pgMar w:top="1440" w:right="1440" w:bottom="1440" w:left="1440" w:header="720" w:footer="720" w:gutter="0"/>
       <w:cols w:space="720"/>
@@ -2630,11 +2674,19 @@
     <w:pPr>
       <w:pStyle w:val="Footer"/>
     </w:pPr>
+    <w:proofErr w:type="spellStart"/>
     <w:r>
-      <w:t>OpenTact Readme.docx</w:t>
+      <w:t>OpenTact</w:t>
+    </w:r>
+    <w:proofErr w:type="spellEnd"/>
+    <w:r>
+      <w:t xml:space="preserve"> Readme.docx</w:t>
     </w:r>
     <w:r>
-      <w:t xml:space="preserve"> (Rev-A)</w:t>
+      <w:t xml:space="preserve"> (Rev-1.1</w:t>
+    </w:r>
+    <w:r>
+      <w:t>)</w:t>
     </w:r>
     <w:r>
       <w:tab/>
@@ -2652,7 +2704,7 @@
       <w:rPr>
         <w:noProof/>
       </w:rPr>
-      <w:t>3</w:t>
+      <w:t>1</w:t>
     </w:r>
     <w:r>
       <w:fldChar w:fldCharType="end"/>
@@ -4420,7 +4472,7 @@
 </file>
 
 <file path=customXml/itemProps1.xml><?xml version="1.0" encoding="utf-8"?>
-<ds:datastoreItem xmlns:ds="http://schemas.openxmlformats.org/officeDocument/2006/customXml" ds:itemID="{B2F6C1F4-033E-4262-A74B-9EBA642A255B}">
+<ds:datastoreItem xmlns:ds="http://schemas.openxmlformats.org/officeDocument/2006/customXml" ds:itemID="{00D9682D-F499-4D08-BA00-F59BA1CE17D5}">
   <ds:schemaRefs>
     <ds:schemaRef ds:uri="http://schemas.openxmlformats.org/officeDocument/2006/bibliography"/>
   </ds:schemaRefs>

</xml_diff>